<commit_message>
checked and agree with RV_codingform for DatasetA, added meta-analyses as exclusion
</commit_message>
<xml_diff>
--- a/materials/RV_codingform.docx
+++ b/materials/RV_codingform.docx
@@ -1,6 +1,6 @@
 
 <file path=word/document.xml><?xml version="1.0" encoding="utf-8"?>
-<w:document xmlns:wpc="http://schemas.microsoft.com/office/word/2010/wordprocessingCanvas" xmlns:mc="http://schemas.openxmlformats.org/markup-compatibility/2006" xmlns:o="urn:schemas-microsoft-com:office:office" xmlns:r="http://schemas.openxmlformats.org/officeDocument/2006/relationships" xmlns:m="http://schemas.openxmlformats.org/officeDocument/2006/math" xmlns:v="urn:schemas-microsoft-com:vml" xmlns:wp14="http://schemas.microsoft.com/office/word/2010/wordprocessingDrawing" xmlns:wp="http://schemas.openxmlformats.org/drawingml/2006/wordprocessingDrawing" xmlns:w10="urn:schemas-microsoft-com:office:word" xmlns:w="http://schemas.openxmlformats.org/wordprocessingml/2006/main" xmlns:w14="http://schemas.microsoft.com/office/word/2010/wordml" xmlns:w15="http://schemas.microsoft.com/office/word/2012/wordml" xmlns:wpg="http://schemas.microsoft.com/office/word/2010/wordprocessingGroup" xmlns:wpi="http://schemas.microsoft.com/office/word/2010/wordprocessingInk" xmlns:wne="http://schemas.microsoft.com/office/word/2006/wordml" xmlns:wps="http://schemas.microsoft.com/office/word/2010/wordprocessingShape" mc:Ignorable="w14 w15 wp14">
+<w:document xmlns:wpc="http://schemas.microsoft.com/office/word/2010/wordprocessingCanvas" xmlns:cx="http://schemas.microsoft.com/office/drawing/2014/chartex" xmlns:cx1="http://schemas.microsoft.com/office/drawing/2015/9/8/chartex" xmlns:cx2="http://schemas.microsoft.com/office/drawing/2015/10/21/chartex" xmlns:cx3="http://schemas.microsoft.com/office/drawing/2016/5/9/chartex" xmlns:cx4="http://schemas.microsoft.com/office/drawing/2016/5/10/chartex" xmlns:cx5="http://schemas.microsoft.com/office/drawing/2016/5/11/chartex" xmlns:cx6="http://schemas.microsoft.com/office/drawing/2016/5/12/chartex" xmlns:cx7="http://schemas.microsoft.com/office/drawing/2016/5/13/chartex" xmlns:cx8="http://schemas.microsoft.com/office/drawing/2016/5/14/chartex" xmlns:mc="http://schemas.openxmlformats.org/markup-compatibility/2006" xmlns:aink="http://schemas.microsoft.com/office/drawing/2016/ink" xmlns:am3d="http://schemas.microsoft.com/office/drawing/2017/model3d" xmlns:o="urn:schemas-microsoft-com:office:office" xmlns:r="http://schemas.openxmlformats.org/officeDocument/2006/relationships" xmlns:m="http://schemas.openxmlformats.org/officeDocument/2006/math" xmlns:v="urn:schemas-microsoft-com:vml" xmlns:wp14="http://schemas.microsoft.com/office/word/2010/wordprocessingDrawing" xmlns:wp="http://schemas.openxmlformats.org/drawingml/2006/wordprocessingDrawing" xmlns:w10="urn:schemas-microsoft-com:office:word" xmlns:w="http://schemas.openxmlformats.org/wordprocessingml/2006/main" xmlns:w14="http://schemas.microsoft.com/office/word/2010/wordml" xmlns:w15="http://schemas.microsoft.com/office/word/2012/wordml" xmlns:w16cid="http://schemas.microsoft.com/office/word/2016/wordml/cid" xmlns:w16se="http://schemas.microsoft.com/office/word/2015/wordml/symex" xmlns:wpg="http://schemas.microsoft.com/office/word/2010/wordprocessingGroup" xmlns:wpi="http://schemas.microsoft.com/office/word/2010/wordprocessingInk" xmlns:wne="http://schemas.microsoft.com/office/word/2006/wordml" xmlns:wps="http://schemas.microsoft.com/office/word/2010/wordprocessingShape" mc:Ignorable="w14 w15 w16se w16cid wp14">
   <w:body>
     <w:p>
       <w:pPr>
@@ -90,7 +90,21 @@
         <w:rPr>
           <w:lang w:val="en-US"/>
         </w:rPr>
-        <w:t xml:space="preserve">Any non-empirical article (e.g. opinion pieces, theoretical papers, review articles) </w:t>
+        <w:t>Any non-empirical article (e.g. opinion pieces, theoretical papers, review articles</w:t>
+      </w:r>
+      <w:ins w:id="0" w:author="Microsoft Office User" w:date="2019-03-06T09:05:00Z">
+        <w:r>
+          <w:rPr>
+            <w:lang w:val="en-US"/>
+          </w:rPr>
+          <w:t>, meta-analyses</w:t>
+        </w:r>
+      </w:ins>
+      <w:r>
+        <w:rPr>
+          <w:lang w:val="en-US"/>
+        </w:rPr>
+        <w:t xml:space="preserve">) </w:t>
       </w:r>
     </w:p>
     <w:p>
@@ -108,7 +122,21 @@
         <w:rPr>
           <w:lang w:val="en-US"/>
         </w:rPr>
-        <w:t xml:space="preserve">Methodological reanalyses of existing data (e.g. using Connectome data to validate a novel procedure). </w:t>
+        <w:t xml:space="preserve">Methodological </w:t>
+      </w:r>
+      <w:proofErr w:type="spellStart"/>
+      <w:r>
+        <w:rPr>
+          <w:lang w:val="en-US"/>
+        </w:rPr>
+        <w:t>reanalyses</w:t>
+      </w:r>
+      <w:proofErr w:type="spellEnd"/>
+      <w:r>
+        <w:rPr>
+          <w:lang w:val="en-US"/>
+        </w:rPr>
+        <w:t xml:space="preserve"> of existing data (e.g. using Connectome data to validate a novel procedure). </w:t>
       </w:r>
     </w:p>
     <w:p>
@@ -428,7 +456,21 @@
         <w:rPr>
           <w:lang w:val="en-US"/>
         </w:rPr>
-        <w:t>Search for the pattern “exclud*” in every reported study</w:t>
+        <w:t>Search for the pattern “</w:t>
+      </w:r>
+      <w:proofErr w:type="spellStart"/>
+      <w:r>
+        <w:rPr>
+          <w:lang w:val="en-US"/>
+        </w:rPr>
+        <w:t>exclud</w:t>
+      </w:r>
+      <w:proofErr w:type="spellEnd"/>
+      <w:r>
+        <w:rPr>
+          <w:lang w:val="en-US"/>
+        </w:rPr>
+        <w:t>*” in every reported study</w:t>
       </w:r>
       <w:r>
         <w:rPr>
@@ -549,7 +591,7 @@
         <w:rPr>
           <w:lang w:val="en-US"/>
         </w:rPr>
-        <w:t xml:space="preserve"> and performs fMRI measurements</w:t>
+        <w:t xml:space="preserve"> and perform fMRI measurements</w:t>
       </w:r>
       <w:r>
         <w:rPr>
@@ -793,6 +835,7 @@
                 <w:lang w:val="en-US"/>
               </w:rPr>
             </w:pPr>
+            <w:proofErr w:type="spellStart"/>
             <w:r>
               <w:rPr>
                 <w:sz w:val="18"/>
@@ -800,6 +843,7 @@
               </w:rPr>
               <w:t>exclusion_flagged</w:t>
             </w:r>
+            <w:proofErr w:type="spellEnd"/>
           </w:p>
         </w:tc>
         <w:tc>
@@ -813,6 +857,7 @@
                 <w:lang w:val="en-US"/>
               </w:rPr>
             </w:pPr>
+            <w:proofErr w:type="spellStart"/>
             <w:r>
               <w:rPr>
                 <w:sz w:val="18"/>
@@ -820,6 +865,7 @@
               </w:rPr>
               <w:t>study_number</w:t>
             </w:r>
+            <w:proofErr w:type="spellEnd"/>
           </w:p>
         </w:tc>
         <w:tc>
@@ -833,6 +879,7 @@
                 <w:lang w:val="en-US"/>
               </w:rPr>
             </w:pPr>
+            <w:proofErr w:type="spellStart"/>
             <w:r>
               <w:rPr>
                 <w:sz w:val="18"/>
@@ -840,6 +887,7 @@
               </w:rPr>
               <w:t>sample_size</w:t>
             </w:r>
+            <w:proofErr w:type="spellEnd"/>
           </w:p>
         </w:tc>
         <w:tc>
@@ -853,6 +901,7 @@
                 <w:lang w:val="en-US"/>
               </w:rPr>
             </w:pPr>
+            <w:proofErr w:type="spellStart"/>
             <w:r>
               <w:rPr>
                 <w:sz w:val="18"/>
@@ -860,6 +909,7 @@
               </w:rPr>
               <w:t>coder_comment</w:t>
             </w:r>
+            <w:proofErr w:type="spellEnd"/>
           </w:p>
         </w:tc>
       </w:tr>
@@ -935,6 +985,7 @@
                 <w:lang w:val="en-US"/>
               </w:rPr>
             </w:pPr>
+            <w:proofErr w:type="spellStart"/>
             <w:r>
               <w:rPr>
                 <w:sz w:val="18"/>
@@ -942,6 +993,7 @@
               </w:rPr>
               <w:t>doi</w:t>
             </w:r>
+            <w:proofErr w:type="spellEnd"/>
           </w:p>
         </w:tc>
         <w:tc>
@@ -955,6 +1007,7 @@
                 <w:lang w:val="en-US"/>
               </w:rPr>
             </w:pPr>
+            <w:proofErr w:type="spellStart"/>
             <w:r>
               <w:rPr>
                 <w:sz w:val="18"/>
@@ -962,6 +1015,7 @@
               </w:rPr>
               <w:t>wos</w:t>
             </w:r>
+            <w:proofErr w:type="spellEnd"/>
           </w:p>
         </w:tc>
         <w:tc>
@@ -1118,6 +1172,7 @@
                 <w:lang w:val="en-US"/>
               </w:rPr>
             </w:pPr>
+            <w:proofErr w:type="spellStart"/>
             <w:r>
               <w:rPr>
                 <w:sz w:val="18"/>
@@ -1125,6 +1180,7 @@
               </w:rPr>
               <w:t>doi</w:t>
             </w:r>
+            <w:proofErr w:type="spellEnd"/>
           </w:p>
         </w:tc>
         <w:tc>
@@ -1138,6 +1194,7 @@
                 <w:lang w:val="en-US"/>
               </w:rPr>
             </w:pPr>
+            <w:proofErr w:type="spellStart"/>
             <w:r>
               <w:rPr>
                 <w:sz w:val="18"/>
@@ -1145,6 +1202,7 @@
               </w:rPr>
               <w:t>wos</w:t>
             </w:r>
+            <w:proofErr w:type="spellEnd"/>
           </w:p>
         </w:tc>
         <w:tc>
@@ -1286,6 +1344,7 @@
                 <w:lang w:val="en-US"/>
               </w:rPr>
             </w:pPr>
+            <w:proofErr w:type="spellStart"/>
             <w:r>
               <w:rPr>
                 <w:sz w:val="18"/>
@@ -1293,6 +1352,7 @@
               </w:rPr>
               <w:t>doi</w:t>
             </w:r>
+            <w:proofErr w:type="spellEnd"/>
           </w:p>
         </w:tc>
         <w:tc>
@@ -1306,6 +1366,7 @@
                 <w:lang w:val="en-US"/>
               </w:rPr>
             </w:pPr>
+            <w:proofErr w:type="spellStart"/>
             <w:r>
               <w:rPr>
                 <w:sz w:val="18"/>
@@ -1313,6 +1374,7 @@
               </w:rPr>
               <w:t>wos</w:t>
             </w:r>
+            <w:proofErr w:type="spellEnd"/>
           </w:p>
         </w:tc>
         <w:tc>
@@ -1392,8 +1454,17 @@
                 <w:sz w:val="18"/>
                 <w:lang w:val="en-US"/>
               </w:rPr>
-              <w:t>not fmri</w:t>
+              <w:t xml:space="preserve">not </w:t>
             </w:r>
+            <w:proofErr w:type="spellStart"/>
+            <w:r>
+              <w:rPr>
+                <w:sz w:val="18"/>
+                <w:lang w:val="en-US"/>
+              </w:rPr>
+              <w:t>fmri</w:t>
+            </w:r>
+            <w:proofErr w:type="spellEnd"/>
           </w:p>
         </w:tc>
       </w:tr>
@@ -1432,7 +1503,21 @@
         <w:rPr>
           <w:lang w:val="en-US"/>
         </w:rPr>
-        <w:t>. A brief comment detailing the reason for flagging is left in the “coder_comment” cell.</w:t>
+        <w:t>. A brief comment detailing the reason for flagging is left in the “</w:t>
+      </w:r>
+      <w:proofErr w:type="spellStart"/>
+      <w:r>
+        <w:rPr>
+          <w:lang w:val="en-US"/>
+        </w:rPr>
+        <w:t>coder_comment</w:t>
+      </w:r>
+      <w:proofErr w:type="spellEnd"/>
+      <w:r>
+        <w:rPr>
+          <w:lang w:val="en-US"/>
+        </w:rPr>
+        <w:t>” cell.</w:t>
       </w:r>
     </w:p>
     <w:p>
@@ -1468,7 +1553,35 @@
         <w:rPr>
           <w:lang w:val="en-US"/>
         </w:rPr>
-        <w:t>The first is an fmri study and is coded. The “exclusion_flagged” column can be left blank.</w:t>
+        <w:t xml:space="preserve">The first is an </w:t>
+      </w:r>
+      <w:proofErr w:type="spellStart"/>
+      <w:r>
+        <w:rPr>
+          <w:lang w:val="en-US"/>
+        </w:rPr>
+        <w:t>fmri</w:t>
+      </w:r>
+      <w:proofErr w:type="spellEnd"/>
+      <w:r>
+        <w:rPr>
+          <w:lang w:val="en-US"/>
+        </w:rPr>
+        <w:t xml:space="preserve"> study and is coded. The “</w:t>
+      </w:r>
+      <w:proofErr w:type="spellStart"/>
+      <w:r>
+        <w:rPr>
+          <w:lang w:val="en-US"/>
+        </w:rPr>
+        <w:t>exclusion_flagged</w:t>
+      </w:r>
+      <w:proofErr w:type="spellEnd"/>
+      <w:r>
+        <w:rPr>
+          <w:lang w:val="en-US"/>
+        </w:rPr>
+        <w:t>” column can be left blank.</w:t>
       </w:r>
     </w:p>
     <w:p>
@@ -1494,8 +1607,6 @@
         </w:rPr>
         <w:t xml:space="preserve">purely </w:t>
       </w:r>
-      <w:bookmarkStart w:id="0" w:name="_GoBack"/>
-      <w:bookmarkEnd w:id="0"/>
       <w:r>
         <w:rPr>
           <w:lang w:val="en-US"/>
@@ -1527,12 +1638,20 @@
           <w:lang w:val="nb-NO"/>
         </w:rPr>
       </w:pPr>
+      <w:proofErr w:type="spellStart"/>
       <w:r>
         <w:rPr>
           <w:lang w:val="nb-NO"/>
         </w:rPr>
         <w:lastRenderedPageBreak/>
-        <w:t>Dataset B</w:t>
+        <w:t>Dataset</w:t>
+      </w:r>
+      <w:proofErr w:type="spellEnd"/>
+      <w:r>
+        <w:rPr>
+          <w:lang w:val="nb-NO"/>
+        </w:rPr>
+        <w:t xml:space="preserve"> B</w:t>
       </w:r>
     </w:p>
     <w:p>
@@ -1546,14 +1665,30 @@
         <w:rPr>
           <w:lang w:val="nb-NO"/>
         </w:rPr>
-        <w:t xml:space="preserve">Variables to code for </w:t>
-      </w:r>
+        <w:t xml:space="preserve">Variables to </w:t>
+      </w:r>
+      <w:proofErr w:type="spellStart"/>
       <w:r>
         <w:rPr>
           <w:lang w:val="nb-NO"/>
         </w:rPr>
+        <w:t>code</w:t>
+      </w:r>
+      <w:proofErr w:type="spellEnd"/>
+      <w:r>
+        <w:rPr>
+          <w:lang w:val="nb-NO"/>
+        </w:rPr>
+        <w:t xml:space="preserve"> for </w:t>
+      </w:r>
+      <w:proofErr w:type="spellStart"/>
+      <w:r>
+        <w:rPr>
+          <w:lang w:val="nb-NO"/>
+        </w:rPr>
         <w:t>dataset</w:t>
       </w:r>
+      <w:proofErr w:type="spellEnd"/>
       <w:r>
         <w:rPr>
           <w:lang w:val="nb-NO"/>
@@ -1762,7 +1897,21 @@
         <w:rPr>
           <w:lang w:val="en-US"/>
         </w:rPr>
-        <w:t>“eeg”: electroencephalography</w:t>
+        <w:t>“</w:t>
+      </w:r>
+      <w:proofErr w:type="spellStart"/>
+      <w:r>
+        <w:rPr>
+          <w:lang w:val="en-US"/>
+        </w:rPr>
+        <w:t>eeg</w:t>
+      </w:r>
+      <w:proofErr w:type="spellEnd"/>
+      <w:r>
+        <w:rPr>
+          <w:lang w:val="en-US"/>
+        </w:rPr>
+        <w:t>”: electroencephalography</w:t>
       </w:r>
     </w:p>
     <w:p>
@@ -1780,7 +1929,21 @@
         <w:rPr>
           <w:lang w:val="en-US"/>
         </w:rPr>
-        <w:t>“fmri”: functional magnetic resonance imaging</w:t>
+        <w:t>“</w:t>
+      </w:r>
+      <w:proofErr w:type="spellStart"/>
+      <w:r>
+        <w:rPr>
+          <w:lang w:val="en-US"/>
+        </w:rPr>
+        <w:t>fmri</w:t>
+      </w:r>
+      <w:proofErr w:type="spellEnd"/>
+      <w:r>
+        <w:rPr>
+          <w:lang w:val="en-US"/>
+        </w:rPr>
+        <w:t>”: functional magnetic resonance imaging</w:t>
       </w:r>
     </w:p>
     <w:p>
@@ -1798,7 +1961,21 @@
         <w:rPr>
           <w:lang w:val="en-US"/>
         </w:rPr>
-        <w:t>“fnir: functional near-infrared spectroscopy</w:t>
+        <w:t>“</w:t>
+      </w:r>
+      <w:proofErr w:type="spellStart"/>
+      <w:r>
+        <w:rPr>
+          <w:lang w:val="en-US"/>
+        </w:rPr>
+        <w:t>fnir</w:t>
+      </w:r>
+      <w:proofErr w:type="spellEnd"/>
+      <w:r>
+        <w:rPr>
+          <w:lang w:val="en-US"/>
+        </w:rPr>
+        <w:t>: functional near-infrared spectroscopy</w:t>
       </w:r>
     </w:p>
     <w:p>
@@ -1852,7 +2029,35 @@
         <w:rPr>
           <w:lang w:val="en-US"/>
         </w:rPr>
-        <w:t xml:space="preserve">“tdcs”:transcranial direct-current stimulation </w:t>
+        <w:t>“</w:t>
+      </w:r>
+      <w:proofErr w:type="spellStart"/>
+      <w:r>
+        <w:rPr>
+          <w:lang w:val="en-US"/>
+        </w:rPr>
+        <w:t>tdcs</w:t>
+      </w:r>
+      <w:proofErr w:type="spellEnd"/>
+      <w:r>
+        <w:rPr>
+          <w:lang w:val="en-US"/>
+        </w:rPr>
+        <w:t>”:</w:t>
+      </w:r>
+      <w:r>
+        <w:rPr>
+          <w:lang w:val="en-US"/>
+        </w:rPr>
+        <w:t xml:space="preserve"> </w:t>
+      </w:r>
+      <w:bookmarkStart w:id="1" w:name="_GoBack"/>
+      <w:bookmarkEnd w:id="1"/>
+      <w:r>
+        <w:rPr>
+          <w:lang w:val="en-US"/>
+        </w:rPr>
+        <w:t xml:space="preserve">transcranial direct-current stimulation </w:t>
       </w:r>
     </w:p>
     <w:p>
@@ -1870,7 +2075,21 @@
         <w:rPr>
           <w:lang w:val="en-US"/>
         </w:rPr>
-        <w:t>“tms”: transcranial magnetic stimulation</w:t>
+        <w:t>“</w:t>
+      </w:r>
+      <w:proofErr w:type="spellStart"/>
+      <w:r>
+        <w:rPr>
+          <w:lang w:val="en-US"/>
+        </w:rPr>
+        <w:t>tms</w:t>
+      </w:r>
+      <w:proofErr w:type="spellEnd"/>
+      <w:r>
+        <w:rPr>
+          <w:lang w:val="en-US"/>
+        </w:rPr>
+        <w:t>”: transcranial magnetic stimulation</w:t>
       </w:r>
     </w:p>
     <w:p>
@@ -1904,7 +2123,7 @@
 </file>
 
 <file path=word/numbering.xml><?xml version="1.0" encoding="utf-8"?>
-<w:numbering xmlns:wpc="http://schemas.microsoft.com/office/word/2010/wordprocessingCanvas" xmlns:mc="http://schemas.openxmlformats.org/markup-compatibility/2006" xmlns:o="urn:schemas-microsoft-com:office:office" xmlns:r="http://schemas.openxmlformats.org/officeDocument/2006/relationships" xmlns:m="http://schemas.openxmlformats.org/officeDocument/2006/math" xmlns:v="urn:schemas-microsoft-com:vml" xmlns:wp14="http://schemas.microsoft.com/office/word/2010/wordprocessingDrawing" xmlns:wp="http://schemas.openxmlformats.org/drawingml/2006/wordprocessingDrawing" xmlns:w10="urn:schemas-microsoft-com:office:word" xmlns:w="http://schemas.openxmlformats.org/wordprocessingml/2006/main" xmlns:w14="http://schemas.microsoft.com/office/word/2010/wordml" xmlns:w15="http://schemas.microsoft.com/office/word/2012/wordml" xmlns:wpg="http://schemas.microsoft.com/office/word/2010/wordprocessingGroup" xmlns:wpi="http://schemas.microsoft.com/office/word/2010/wordprocessingInk" xmlns:wne="http://schemas.microsoft.com/office/word/2006/wordml" xmlns:wps="http://schemas.microsoft.com/office/word/2010/wordprocessingShape" mc:Ignorable="w14 w15 wp14">
+<w:numbering xmlns:wpc="http://schemas.microsoft.com/office/word/2010/wordprocessingCanvas" xmlns:cx="http://schemas.microsoft.com/office/drawing/2014/chartex" xmlns:cx1="http://schemas.microsoft.com/office/drawing/2015/9/8/chartex" xmlns:cx2="http://schemas.microsoft.com/office/drawing/2015/10/21/chartex" xmlns:cx3="http://schemas.microsoft.com/office/drawing/2016/5/9/chartex" xmlns:cx4="http://schemas.microsoft.com/office/drawing/2016/5/10/chartex" xmlns:cx5="http://schemas.microsoft.com/office/drawing/2016/5/11/chartex" xmlns:cx6="http://schemas.microsoft.com/office/drawing/2016/5/12/chartex" xmlns:cx7="http://schemas.microsoft.com/office/drawing/2016/5/13/chartex" xmlns:cx8="http://schemas.microsoft.com/office/drawing/2016/5/14/chartex" xmlns:mc="http://schemas.openxmlformats.org/markup-compatibility/2006" xmlns:aink="http://schemas.microsoft.com/office/drawing/2016/ink" xmlns:am3d="http://schemas.microsoft.com/office/drawing/2017/model3d" xmlns:o="urn:schemas-microsoft-com:office:office" xmlns:r="http://schemas.openxmlformats.org/officeDocument/2006/relationships" xmlns:m="http://schemas.openxmlformats.org/officeDocument/2006/math" xmlns:v="urn:schemas-microsoft-com:vml" xmlns:wp14="http://schemas.microsoft.com/office/word/2010/wordprocessingDrawing" xmlns:wp="http://schemas.openxmlformats.org/drawingml/2006/wordprocessingDrawing" xmlns:w10="urn:schemas-microsoft-com:office:word" xmlns:w="http://schemas.openxmlformats.org/wordprocessingml/2006/main" xmlns:w14="http://schemas.microsoft.com/office/word/2010/wordml" xmlns:w15="http://schemas.microsoft.com/office/word/2012/wordml" xmlns:w16cid="http://schemas.microsoft.com/office/word/2016/wordml/cid" xmlns:w16se="http://schemas.microsoft.com/office/word/2015/wordml/symex" xmlns:wpg="http://schemas.microsoft.com/office/word/2010/wordprocessingGroup" xmlns:wpi="http://schemas.microsoft.com/office/word/2010/wordprocessingInk" xmlns:wne="http://schemas.microsoft.com/office/word/2006/wordml" xmlns:wps="http://schemas.microsoft.com/office/word/2010/wordprocessingShape" mc:Ignorable="w14 w15 w16se w16cid wp14">
   <w:abstractNum w:abstractNumId="0" w15:restartNumberingAfterBreak="0">
     <w:nsid w:val="15E47410"/>
     <w:multiLevelType w:val="hybridMultilevel"/>
@@ -2550,8 +2769,16 @@
 </w:numbering>
 </file>
 
+<file path=word/people.xml><?xml version="1.0" encoding="utf-8"?>
+<w15:people xmlns:wpc="http://schemas.microsoft.com/office/word/2010/wordprocessingCanvas" xmlns:cx="http://schemas.microsoft.com/office/drawing/2014/chartex" xmlns:cx1="http://schemas.microsoft.com/office/drawing/2015/9/8/chartex" xmlns:cx2="http://schemas.microsoft.com/office/drawing/2015/10/21/chartex" xmlns:cx3="http://schemas.microsoft.com/office/drawing/2016/5/9/chartex" xmlns:cx4="http://schemas.microsoft.com/office/drawing/2016/5/10/chartex" xmlns:cx5="http://schemas.microsoft.com/office/drawing/2016/5/11/chartex" xmlns:cx6="http://schemas.microsoft.com/office/drawing/2016/5/12/chartex" xmlns:cx7="http://schemas.microsoft.com/office/drawing/2016/5/13/chartex" xmlns:cx8="http://schemas.microsoft.com/office/drawing/2016/5/14/chartex" xmlns:mc="http://schemas.openxmlformats.org/markup-compatibility/2006" xmlns:aink="http://schemas.microsoft.com/office/drawing/2016/ink" xmlns:am3d="http://schemas.microsoft.com/office/drawing/2017/model3d" xmlns:o="urn:schemas-microsoft-com:office:office" xmlns:r="http://schemas.openxmlformats.org/officeDocument/2006/relationships" xmlns:m="http://schemas.openxmlformats.org/officeDocument/2006/math" xmlns:v="urn:schemas-microsoft-com:vml" xmlns:wp14="http://schemas.microsoft.com/office/word/2010/wordprocessingDrawing" xmlns:wp="http://schemas.openxmlformats.org/drawingml/2006/wordprocessingDrawing" xmlns:w10="urn:schemas-microsoft-com:office:word" xmlns:w="http://schemas.openxmlformats.org/wordprocessingml/2006/main" xmlns:w14="http://schemas.microsoft.com/office/word/2010/wordml" xmlns:w15="http://schemas.microsoft.com/office/word/2012/wordml" xmlns:w16cid="http://schemas.microsoft.com/office/word/2016/wordml/cid" xmlns:w16se="http://schemas.microsoft.com/office/word/2015/wordml/symex" xmlns:wpg="http://schemas.microsoft.com/office/word/2010/wordprocessingGroup" xmlns:wpi="http://schemas.microsoft.com/office/word/2010/wordprocessingInk" xmlns:wne="http://schemas.microsoft.com/office/word/2006/wordml" xmlns:wps="http://schemas.microsoft.com/office/word/2010/wordprocessingShape" mc:Ignorable="w14 w15 w16se w16cid wp14">
+  <w15:person w15:author="Microsoft Office User">
+    <w15:presenceInfo w15:providerId="None" w15:userId="Microsoft Office User"/>
+  </w15:person>
+</w15:people>
+</file>
+
 <file path=word/styles.xml><?xml version="1.0" encoding="utf-8"?>
-<w:styles xmlns:mc="http://schemas.openxmlformats.org/markup-compatibility/2006" xmlns:r="http://schemas.openxmlformats.org/officeDocument/2006/relationships" xmlns:w="http://schemas.openxmlformats.org/wordprocessingml/2006/main" xmlns:w14="http://schemas.microsoft.com/office/word/2010/wordml" xmlns:w15="http://schemas.microsoft.com/office/word/2012/wordml" mc:Ignorable="w14 w15">
+<w:styles xmlns:mc="http://schemas.openxmlformats.org/markup-compatibility/2006" xmlns:r="http://schemas.openxmlformats.org/officeDocument/2006/relationships" xmlns:w="http://schemas.openxmlformats.org/wordprocessingml/2006/main" xmlns:w14="http://schemas.microsoft.com/office/word/2010/wordml" xmlns:w15="http://schemas.microsoft.com/office/word/2012/wordml" xmlns:w16cid="http://schemas.microsoft.com/office/word/2016/wordml/cid" xmlns:w16se="http://schemas.microsoft.com/office/word/2015/wordml/symex" mc:Ignorable="w14 w15 w16se w16cid">
   <w:docDefaults>
     <w:rPrDefault>
       <w:rPr>
@@ -2567,7 +2794,7 @@
       </w:pPr>
     </w:pPrDefault>
   </w:docDefaults>
-  <w:latentStyles w:defLockedState="0" w:defUIPriority="99" w:defSemiHidden="0" w:defUnhideWhenUsed="0" w:defQFormat="0" w:count="371">
+  <w:latentStyles w:defLockedState="0" w:defUIPriority="99" w:defSemiHidden="0" w:defUnhideWhenUsed="0" w:defQFormat="0" w:count="375">
     <w:lsdException w:name="Normal" w:uiPriority="0" w:qFormat="1"/>
     <w:lsdException w:name="heading 1" w:uiPriority="9" w:qFormat="1"/>
     <w:lsdException w:name="heading 2" w:semiHidden="1" w:uiPriority="9" w:unhideWhenUsed="1" w:qFormat="1"/>
@@ -2673,7 +2900,6 @@
     <w:lsdException w:name="HTML Sample" w:semiHidden="1" w:unhideWhenUsed="1"/>
     <w:lsdException w:name="HTML Typewriter" w:semiHidden="1" w:unhideWhenUsed="1"/>
     <w:lsdException w:name="HTML Variable" w:semiHidden="1" w:unhideWhenUsed="1"/>
-    <w:lsdException w:name="Normal Table" w:semiHidden="1" w:unhideWhenUsed="1"/>
     <w:lsdException w:name="annotation subject" w:semiHidden="1" w:unhideWhenUsed="1"/>
     <w:lsdException w:name="No List" w:semiHidden="1" w:unhideWhenUsed="1"/>
     <w:lsdException w:name="Outline List 1" w:semiHidden="1" w:unhideWhenUsed="1"/>
@@ -2717,10 +2943,8 @@
     <w:lsdException w:name="Table Elegant" w:semiHidden="1" w:unhideWhenUsed="1"/>
     <w:lsdException w:name="Table Professional" w:semiHidden="1" w:unhideWhenUsed="1"/>
     <w:lsdException w:name="Table Subtle 1" w:semiHidden="1" w:unhideWhenUsed="1"/>
-    <w:lsdException w:name="Table Subtle 2" w:semiHidden="1" w:unhideWhenUsed="1"/>
     <w:lsdException w:name="Table Web 1" w:semiHidden="1" w:unhideWhenUsed="1"/>
     <w:lsdException w:name="Table Web 2" w:semiHidden="1" w:unhideWhenUsed="1"/>
-    <w:lsdException w:name="Table Web 3" w:semiHidden="1" w:unhideWhenUsed="1"/>
     <w:lsdException w:name="Balloon Text" w:semiHidden="1" w:unhideWhenUsed="1"/>
     <w:lsdException w:name="Table Grid" w:uiPriority="39"/>
     <w:lsdException w:name="Table Theme" w:semiHidden="1" w:unhideWhenUsed="1"/>
@@ -2939,6 +3163,10 @@
     <w:lsdException w:name="List Table 5 Dark Accent 6" w:uiPriority="50"/>
     <w:lsdException w:name="List Table 6 Colorful Accent 6" w:uiPriority="51"/>
     <w:lsdException w:name="List Table 7 Colorful Accent 6" w:uiPriority="52"/>
+    <w:lsdException w:name="Mention" w:semiHidden="1" w:unhideWhenUsed="1"/>
+    <w:lsdException w:name="Smart Hyperlink" w:semiHidden="1" w:unhideWhenUsed="1"/>
+    <w:lsdException w:name="Hashtag" w:semiHidden="1" w:unhideWhenUsed="1"/>
+    <w:lsdException w:name="Unresolved Mention" w:semiHidden="1" w:unhideWhenUsed="1"/>
   </w:latentStyles>
   <w:style w:type="paragraph" w:default="1" w:styleId="Normal">
     <w:name w:val="Normal"/>
@@ -3133,6 +3361,74 @@
         <w:insideV w:val="single" w:sz="4" w:space="0" w:color="auto"/>
       </w:tblBorders>
     </w:tblPr>
+  </w:style>
+  <w:style w:type="character" w:styleId="CommentReference">
+    <w:name w:val="annotation reference"/>
+    <w:basedOn w:val="DefaultParagraphFont"/>
+    <w:uiPriority w:val="99"/>
+    <w:semiHidden/>
+    <w:unhideWhenUsed/>
+    <w:rsid w:val="00740EBE"/>
+    <w:rPr>
+      <w:sz w:val="16"/>
+      <w:szCs w:val="16"/>
+    </w:rPr>
+  </w:style>
+  <w:style w:type="paragraph" w:styleId="CommentText">
+    <w:name w:val="annotation text"/>
+    <w:basedOn w:val="Normal"/>
+    <w:link w:val="CommentTextChar"/>
+    <w:uiPriority w:val="99"/>
+    <w:semiHidden/>
+    <w:unhideWhenUsed/>
+    <w:rsid w:val="00740EBE"/>
+    <w:pPr>
+      <w:spacing w:line="240" w:lineRule="auto"/>
+    </w:pPr>
+    <w:rPr>
+      <w:sz w:val="20"/>
+      <w:szCs w:val="20"/>
+    </w:rPr>
+  </w:style>
+  <w:style w:type="character" w:customStyle="1" w:styleId="CommentTextChar">
+    <w:name w:val="Comment Text Char"/>
+    <w:basedOn w:val="DefaultParagraphFont"/>
+    <w:link w:val="CommentText"/>
+    <w:uiPriority w:val="99"/>
+    <w:semiHidden/>
+    <w:rsid w:val="00740EBE"/>
+    <w:rPr>
+      <w:sz w:val="20"/>
+      <w:szCs w:val="20"/>
+    </w:rPr>
+  </w:style>
+  <w:style w:type="paragraph" w:styleId="CommentSubject">
+    <w:name w:val="annotation subject"/>
+    <w:basedOn w:val="CommentText"/>
+    <w:next w:val="CommentText"/>
+    <w:link w:val="CommentSubjectChar"/>
+    <w:uiPriority w:val="99"/>
+    <w:semiHidden/>
+    <w:unhideWhenUsed/>
+    <w:rsid w:val="00740EBE"/>
+    <w:rPr>
+      <w:b/>
+      <w:bCs/>
+    </w:rPr>
+  </w:style>
+  <w:style w:type="character" w:customStyle="1" w:styleId="CommentSubjectChar">
+    <w:name w:val="Comment Subject Char"/>
+    <w:basedOn w:val="CommentTextChar"/>
+    <w:link w:val="CommentSubject"/>
+    <w:uiPriority w:val="99"/>
+    <w:semiHidden/>
+    <w:rsid w:val="00740EBE"/>
+    <w:rPr>
+      <w:b/>
+      <w:bCs/>
+      <w:sz w:val="20"/>
+      <w:szCs w:val="20"/>
+    </w:rPr>
   </w:style>
 </w:styles>
 </file>

</xml_diff>